<commit_message>
Chức năng thông báo ảnh ko đạt yêu cầu
</commit_message>
<xml_diff>
--- a/Report/ĐA_ChuTrieuChinh.docx
+++ b/Report/ĐA_ChuTrieuChinh.docx
@@ -3855,11 +3855,13 @@
     <w:p>
       <w:pPr>
         <w:rPr>
-          <w:szCs w:val="26"/>
-        </w:rPr>
-      </w:pPr>
-      <w:r>
-        <w:rPr>
+          <w:b/>
+          <w:szCs w:val="26"/>
+        </w:rPr>
+      </w:pPr>
+      <w:r>
+        <w:rPr>
+          <w:b/>
           <w:szCs w:val="26"/>
         </w:rPr>
         <w:t xml:space="preserve">2.2 ERP </w:t>
@@ -7785,18 +7787,339 @@
     </w:p>
     <w:p>
       <w:pPr>
-        <w:pStyle w:val="ListParagraph1"/>
-        <w:ind w:left="1440"/>
-        <w:rPr>
-          <w:rFonts w:cs="Times New Roman"/>
-          <w:szCs w:val="26"/>
-        </w:rPr>
-      </w:pPr>
-    </w:p>
-    <w:p>
-      <w:pPr>
-        <w:rPr>
-          <w:szCs w:val="26"/>
+        <w:rPr>
+          <w:b/>
+          <w:szCs w:val="26"/>
+        </w:rPr>
+      </w:pPr>
+      <w:r>
+        <w:rPr>
+          <w:b/>
+          <w:szCs w:val="26"/>
+        </w:rPr>
+        <w:t>2.5.4 Khó khăn</w:t>
+      </w:r>
+    </w:p>
+    <w:p>
+      <w:pPr>
+        <w:spacing w:line="240" w:lineRule="auto"/>
+        <w:rPr>
+          <w:sz w:val="24"/>
+          <w:szCs w:val="24"/>
+        </w:rPr>
+      </w:pPr>
+      <w:r>
+        <w:rPr>
+          <w:color w:val="000000"/>
+          <w:szCs w:val="26"/>
+        </w:rPr>
+        <w:t xml:space="preserve">Khó khăn của bài toán nhận dạng mặt người có thể kể đến như sau: </w:t>
+      </w:r>
+    </w:p>
+    <w:p>
+      <w:pPr>
+        <w:pStyle w:val="ListParagraph"/>
+        <w:numPr>
+          <w:ilvl w:val="0"/>
+          <w:numId w:val="44"/>
+        </w:numPr>
+        <w:spacing w:line="240" w:lineRule="auto"/>
+        <w:rPr>
+          <w:sz w:val="24"/>
+          <w:szCs w:val="24"/>
+        </w:rPr>
+      </w:pPr>
+      <w:r>
+        <w:rPr>
+          <w:b/>
+          <w:iCs/>
+          <w:color w:val="000000"/>
+          <w:szCs w:val="26"/>
+        </w:rPr>
+        <w:t>Tư thế chụp, góc chụp</w:t>
+      </w:r>
+      <w:r>
+        <w:rPr>
+          <w:iCs/>
+          <w:color w:val="000000"/>
+          <w:szCs w:val="26"/>
+        </w:rPr>
+        <w:t xml:space="preserve">: </w:t>
+      </w:r>
+      <w:r>
+        <w:rPr>
+          <w:color w:val="000000"/>
+          <w:szCs w:val="26"/>
+        </w:rPr>
+        <w:t>Ảnh chụp khuôn mặt có thể thay đổi rất nhiều bởi vì góc chụp giữa camera và khuôn mặt. Ví dụ chụp thẳng, chụp chéo bên trái 45</w:t>
+      </w:r>
+      <w:r>
+        <w:rPr>
+          <w:color w:val="000000"/>
+          <w:sz w:val="17"/>
+          <w:szCs w:val="17"/>
+        </w:rPr>
+        <w:t xml:space="preserve">o </w:t>
+      </w:r>
+      <w:r>
+        <w:rPr>
+          <w:color w:val="000000"/>
+          <w:szCs w:val="26"/>
+        </w:rPr>
+        <w:t>hay chụp chéo bên phải 45</w:t>
+      </w:r>
+      <w:r>
+        <w:rPr>
+          <w:color w:val="000000"/>
+          <w:sz w:val="17"/>
+          <w:szCs w:val="17"/>
+        </w:rPr>
+        <w:t>o</w:t>
+      </w:r>
+      <w:r>
+        <w:rPr>
+          <w:color w:val="000000"/>
+          <w:szCs w:val="26"/>
+        </w:rPr>
+        <w:t xml:space="preserve">, chụp từ trên xuống, chụp từ dưới lên, v.v… Với các tư thế khác nhau, các thành phần trên khuôn mặt như mắt, mũi, miệng có thể bị khuất một phần hoặc thậm chí khuất hết. </w:t>
+      </w:r>
+    </w:p>
+    <w:p>
+      <w:pPr>
+        <w:pStyle w:val="ListParagraph"/>
+        <w:numPr>
+          <w:ilvl w:val="0"/>
+          <w:numId w:val="44"/>
+        </w:numPr>
+        <w:spacing w:line="240" w:lineRule="auto"/>
+        <w:rPr>
+          <w:sz w:val="24"/>
+          <w:szCs w:val="24"/>
+        </w:rPr>
+      </w:pPr>
+      <w:r>
+        <w:rPr>
+          <w:b/>
+          <w:iCs/>
+          <w:color w:val="000000"/>
+          <w:szCs w:val="26"/>
+        </w:rPr>
+        <w:lastRenderedPageBreak/>
+        <w:t>Sự xuất hiện hoặc thiếu một số thành phần của khuôn mặt</w:t>
+      </w:r>
+      <w:r>
+        <w:rPr>
+          <w:iCs/>
+          <w:color w:val="000000"/>
+          <w:szCs w:val="26"/>
+        </w:rPr>
+        <w:t xml:space="preserve">: </w:t>
+      </w:r>
+      <w:r>
+        <w:rPr>
+          <w:color w:val="000000"/>
+          <w:szCs w:val="26"/>
+        </w:rPr>
+        <w:t xml:space="preserve">Các đặc trưng như: râu mép, râu hàm, mắt kính, v.v… có thể xuất hiện hoặc không. Vấn đề này làm cho bài toán càng trở nên khó hơn rất nhiều. </w:t>
+      </w:r>
+    </w:p>
+    <w:p>
+      <w:pPr>
+        <w:pStyle w:val="ListParagraph"/>
+        <w:numPr>
+          <w:ilvl w:val="0"/>
+          <w:numId w:val="44"/>
+        </w:numPr>
+        <w:spacing w:line="240" w:lineRule="auto"/>
+        <w:rPr>
+          <w:sz w:val="24"/>
+          <w:szCs w:val="24"/>
+        </w:rPr>
+      </w:pPr>
+      <w:r>
+        <w:rPr>
+          <w:b/>
+          <w:iCs/>
+          <w:color w:val="000000"/>
+          <w:szCs w:val="26"/>
+        </w:rPr>
+        <w:t>Sự biểu cảm của khuôn mặt</w:t>
+      </w:r>
+      <w:r>
+        <w:rPr>
+          <w:iCs/>
+          <w:color w:val="000000"/>
+          <w:szCs w:val="26"/>
+        </w:rPr>
+        <w:t xml:space="preserve">: </w:t>
+      </w:r>
+      <w:r>
+        <w:rPr>
+          <w:color w:val="000000"/>
+          <w:szCs w:val="26"/>
+        </w:rPr>
+        <w:t xml:space="preserve">Biểu cảm của khuôn mặt con người có thể làm ảnh hưởng đáng kể lên các thông số của khuôn mặt. Chẳng hạn, cùng một khuôn mặt một người, nhưng có thể sẽ rất khác khi họ cười hoặc sợ hãi, v.v… </w:t>
+      </w:r>
+    </w:p>
+    <w:p>
+      <w:pPr>
+        <w:pStyle w:val="ListParagraph"/>
+        <w:numPr>
+          <w:ilvl w:val="0"/>
+          <w:numId w:val="44"/>
+        </w:numPr>
+        <w:spacing w:line="240" w:lineRule="auto"/>
+        <w:rPr>
+          <w:sz w:val="24"/>
+          <w:szCs w:val="24"/>
+        </w:rPr>
+      </w:pPr>
+      <w:r>
+        <w:rPr>
+          <w:b/>
+          <w:iCs/>
+          <w:color w:val="000000"/>
+          <w:szCs w:val="26"/>
+        </w:rPr>
+        <w:t>Sự che khuất</w:t>
+      </w:r>
+      <w:r>
+        <w:rPr>
+          <w:iCs/>
+          <w:color w:val="000000"/>
+          <w:szCs w:val="26"/>
+        </w:rPr>
+        <w:t xml:space="preserve">: </w:t>
+      </w:r>
+      <w:r>
+        <w:rPr>
+          <w:color w:val="000000"/>
+          <w:szCs w:val="26"/>
+        </w:rPr>
+        <w:t xml:space="preserve">Khuôn mặt có thể bị che khuất bởi các đối tượng khác hoặc các khuôn mặt khác. </w:t>
+      </w:r>
+    </w:p>
+    <w:p>
+      <w:pPr>
+        <w:pStyle w:val="ListParagraph"/>
+        <w:numPr>
+          <w:ilvl w:val="0"/>
+          <w:numId w:val="44"/>
+        </w:numPr>
+        <w:spacing w:line="240" w:lineRule="auto"/>
+        <w:rPr>
+          <w:sz w:val="24"/>
+          <w:szCs w:val="24"/>
+        </w:rPr>
+      </w:pPr>
+      <w:r>
+        <w:rPr>
+          <w:b/>
+          <w:iCs/>
+          <w:color w:val="000000"/>
+          <w:szCs w:val="26"/>
+        </w:rPr>
+        <w:t>Hướng của ảnh (pose variations)</w:t>
+      </w:r>
+      <w:r>
+        <w:rPr>
+          <w:iCs/>
+          <w:color w:val="000000"/>
+          <w:szCs w:val="26"/>
+        </w:rPr>
+        <w:t xml:space="preserve">: </w:t>
+      </w:r>
+      <w:r>
+        <w:rPr>
+          <w:color w:val="000000"/>
+          <w:szCs w:val="26"/>
+        </w:rPr>
+        <w:t xml:space="preserve">Các ảnh khuôn mặt có thể biến đổi rất nhiều với các góc quay khác nhau của trục camera. Chẳng hạn chụp với trục máy ảnh nghiêng làm cho khuôn mặt bị nghiêng so với trục của ảnh. </w:t>
+      </w:r>
+    </w:p>
+    <w:p>
+      <w:pPr>
+        <w:pStyle w:val="ListParagraph"/>
+        <w:numPr>
+          <w:ilvl w:val="0"/>
+          <w:numId w:val="44"/>
+        </w:numPr>
+        <w:spacing w:line="240" w:lineRule="auto"/>
+        <w:rPr>
+          <w:sz w:val="24"/>
+          <w:szCs w:val="24"/>
+        </w:rPr>
+      </w:pPr>
+      <w:r>
+        <w:rPr>
+          <w:b/>
+          <w:iCs/>
+          <w:color w:val="000000"/>
+          <w:szCs w:val="26"/>
+        </w:rPr>
+        <w:t>Điều kiện của ảnh</w:t>
+      </w:r>
+      <w:r>
+        <w:rPr>
+          <w:iCs/>
+          <w:color w:val="000000"/>
+          <w:szCs w:val="26"/>
+        </w:rPr>
+        <w:t xml:space="preserve">: </w:t>
+      </w:r>
+      <w:r>
+        <w:rPr>
+          <w:color w:val="000000"/>
+          <w:szCs w:val="26"/>
+        </w:rPr>
+        <w:t xml:space="preserve">Ảnh được chụp trong các điều kiện khác nhau về: chiếu sáng, về tính chất camera (máy kỹ thuật số, máy hồng ngoại, v.v…), ảnh có chất lượng thấp ảnh hưởng rất nhiều đến chất lượng ảnh khuôn mặt. </w:t>
+      </w:r>
+    </w:p>
+    <w:p>
+      <w:pPr>
+        <w:pStyle w:val="ListParagraph"/>
+        <w:numPr>
+          <w:ilvl w:val="0"/>
+          <w:numId w:val="44"/>
+        </w:numPr>
+        <w:spacing w:line="240" w:lineRule="auto"/>
+        <w:rPr>
+          <w:sz w:val="24"/>
+          <w:szCs w:val="24"/>
+        </w:rPr>
+      </w:pPr>
+      <w:r>
+        <w:rPr>
+          <w:b/>
+          <w:iCs/>
+          <w:color w:val="000000"/>
+          <w:szCs w:val="26"/>
+        </w:rPr>
+        <w:t>Sự thay đổi về tuổi tác</w:t>
+      </w:r>
+      <w:r>
+        <w:rPr>
+          <w:iCs/>
+          <w:color w:val="000000"/>
+          <w:szCs w:val="26"/>
+        </w:rPr>
+        <w:t xml:space="preserve">: </w:t>
+      </w:r>
+      <w:r>
+        <w:rPr>
+          <w:color w:val="000000"/>
+          <w:szCs w:val="26"/>
+        </w:rPr>
+        <w:t xml:space="preserve">Việc nhận dạng ảnh mặt thay đổi theo thời gian còn là một vấn đề khó khăn, ngay cả đối với khả năng nhận dạng của con người. </w:t>
+      </w:r>
+    </w:p>
+    <w:p>
+      <w:pPr>
+        <w:pStyle w:val="ListParagraph"/>
+        <w:spacing w:line="240" w:lineRule="auto"/>
+        <w:rPr>
+          <w:sz w:val="24"/>
+          <w:szCs w:val="24"/>
         </w:rPr>
       </w:pPr>
     </w:p>
@@ -7908,7 +8231,7 @@
           <w:szCs w:val="27"/>
           <w:shd w:val="clear" w:color="auto" w:fill="FFFFFF"/>
         </w:rPr>
-        <w:t xml:space="preserve"> chứa mặt người bên </w:t>
+        <w:t xml:space="preserve"> chứa mặt người bên trong từ </w:t>
       </w:r>
       <w:r>
         <w:rPr>
@@ -7918,8 +8241,7 @@
           <w:szCs w:val="27"/>
           <w:shd w:val="clear" w:color="auto" w:fill="FFFFFF"/>
         </w:rPr>
-        <w:lastRenderedPageBreak/>
-        <w:t xml:space="preserve">trong từ </w:t>
+        <w:t>làm đầu vào để</w:t>
       </w:r>
       <w:r>
         <w:rPr>
@@ -7929,7 +8251,33 @@
           <w:szCs w:val="27"/>
           <w:shd w:val="clear" w:color="auto" w:fill="FFFFFF"/>
         </w:rPr>
-        <w:t>làm đầu vào để</w:t>
+        <w:t xml:space="preserve"> thực hiện chuẩn hóa, trích xuất ra đặc trưng là mặt của bức ảnh. Ngoài ra, mô hình cũng sẽ trả các toạ độ trên khuôn mặt như vị trí của mắt, mũi, cằm, lông mày, miệng,...</w:t>
+      </w:r>
+    </w:p>
+    <w:p>
+      <w:pPr>
+        <w:rPr>
+          <w:szCs w:val="26"/>
+        </w:rPr>
+      </w:pPr>
+      <w:r>
+        <w:rPr>
+          <w:b/>
+          <w:szCs w:val="26"/>
+        </w:rPr>
+        <w:t>Face alignment: Chuẩn hóa khuôn mặt</w:t>
+      </w:r>
+      <w:r>
+        <w:rPr>
+          <w:szCs w:val="26"/>
+        </w:rPr>
+        <w:cr/>
+      </w:r>
+      <w:r>
+        <w:rPr>
+          <w:szCs w:val="26"/>
+        </w:rPr>
+        <w:t>Vùng chứa khuôn mặt sau khi được xác định</w:t>
       </w:r>
       <w:r>
         <w:rPr>
@@ -7939,33 +8287,7 @@
           <w:szCs w:val="27"/>
           <w:shd w:val="clear" w:color="auto" w:fill="FFFFFF"/>
         </w:rPr>
-        <w:t xml:space="preserve"> thực hiện chuẩn hóa, trích xuất ra đặc trưng là mặt của bức ảnh. Ngoài ra, mô hình cũng sẽ trả các toạ độ trên khuôn mặt như vị trí của mắt, mũi, cằm, lông mày, miệng,...</w:t>
-      </w:r>
-    </w:p>
-    <w:p>
-      <w:pPr>
-        <w:rPr>
-          <w:szCs w:val="26"/>
-        </w:rPr>
-      </w:pPr>
-      <w:r>
-        <w:rPr>
-          <w:b/>
-          <w:szCs w:val="26"/>
-        </w:rPr>
-        <w:t>Face alignment: Chuẩn hóa khuôn mặt</w:t>
-      </w:r>
-      <w:r>
-        <w:rPr>
-          <w:szCs w:val="26"/>
-        </w:rPr>
-        <w:cr/>
-      </w:r>
-      <w:r>
-        <w:rPr>
-          <w:szCs w:val="26"/>
-        </w:rPr>
-        <w:t>Vùng chứa khuôn mặt sau khi được xác định</w:t>
+        <w:t xml:space="preserve"> có thể ở các trạng thái khác nhau, các góc độ khác nhau, có những khuôn mặt bị chéo và cũng có thể bị lệch do bước </w:t>
       </w:r>
       <w:r>
         <w:rPr>
@@ -7975,7 +8297,7 @@
           <w:szCs w:val="27"/>
           <w:shd w:val="clear" w:color="auto" w:fill="FFFFFF"/>
         </w:rPr>
-        <w:t xml:space="preserve"> có thể ở các trạng thái khác nhau, các góc độ khác nhau, có những khuôn mặt bị chéo và cũng có thể bị lệch do bước </w:t>
+        <w:t>phát hiện khuôn mặt</w:t>
       </w:r>
       <w:r>
         <w:rPr>
@@ -7985,7 +8307,7 @@
           <w:szCs w:val="27"/>
           <w:shd w:val="clear" w:color="auto" w:fill="FFFFFF"/>
         </w:rPr>
-        <w:t>phát hiện khuôn mặt</w:t>
+        <w:t xml:space="preserve"> chưa chính xác trong việc lấy ra khung hình chuẩn của mặt nên việc</w:t>
       </w:r>
       <w:r>
         <w:rPr>
@@ -7995,7 +8317,7 @@
           <w:szCs w:val="27"/>
           <w:shd w:val="clear" w:color="auto" w:fill="FFFFFF"/>
         </w:rPr>
-        <w:t xml:space="preserve"> chưa chính xác trong việc lấy ra khung hình chuẩn của mặt nên việc</w:t>
+        <w:t xml:space="preserve"> chuẩn hóa khuôn mặt</w:t>
       </w:r>
       <w:r>
         <w:rPr>
@@ -8005,7 +8327,127 @@
           <w:szCs w:val="27"/>
           <w:shd w:val="clear" w:color="auto" w:fill="FFFFFF"/>
         </w:rPr>
-        <w:t xml:space="preserve"> chuẩn hóa khuôn mặt</w:t>
+        <w:t xml:space="preserve"> ở đây là cần thiết.</w:t>
+      </w:r>
+    </w:p>
+    <w:p>
+      <w:pPr>
+        <w:rPr>
+          <w:b/>
+          <w:szCs w:val="26"/>
+        </w:rPr>
+      </w:pPr>
+      <w:r>
+        <w:rPr>
+          <w:b/>
+          <w:szCs w:val="26"/>
+        </w:rPr>
+        <w:t>Face Representation: Trích xuất Vector đặc trưng</w:t>
+      </w:r>
+    </w:p>
+    <w:p>
+      <w:pPr>
+        <w:rPr>
+          <w:szCs w:val="26"/>
+        </w:rPr>
+      </w:pPr>
+      <w:r>
+        <w:rPr>
+          <w:szCs w:val="26"/>
+        </w:rPr>
+        <w:t xml:space="preserve">Trước khi khuôn mặt được đưa vào </w:t>
+      </w:r>
+      <w:r>
+        <w:rPr>
+          <w:szCs w:val="26"/>
+        </w:rPr>
+        <w:t xml:space="preserve">đào tạo, hệ thống sẽ rút trích các đặc trưng cơ bản của khuôn mặt sau đó </w:t>
+      </w:r>
+      <w:r>
+        <w:rPr>
+          <w:szCs w:val="26"/>
+        </w:rPr>
+        <w:t>biểu diễn dưới dạng Vector đặc trưng.</w:t>
+      </w:r>
+    </w:p>
+    <w:p>
+      <w:pPr>
+        <w:rPr>
+          <w:szCs w:val="26"/>
+        </w:rPr>
+      </w:pPr>
+      <w:r>
+        <w:rPr>
+          <w:b/>
+          <w:szCs w:val="26"/>
+        </w:rPr>
+        <w:t>Face classification: Tiến hành phân lớp sử dụng Machine Learning</w:t>
+      </w:r>
+      <w:r>
+        <w:rPr>
+          <w:szCs w:val="26"/>
+        </w:rPr>
+        <w:cr/>
+        <w:t xml:space="preserve">Đây là bước cuối cùng của bài toán. Sau khi đã có tập vector đặc trưng, </w:t>
+      </w:r>
+      <w:r>
+        <w:rPr>
+          <w:szCs w:val="26"/>
+        </w:rPr>
+        <w:t xml:space="preserve">hệ thống </w:t>
+      </w:r>
+      <w:r>
+        <w:rPr>
+          <w:szCs w:val="26"/>
+        </w:rPr>
+        <w:t>cần một mô hình huấn luyện để tiến hành phân lớp tập dữ liệu vừa lấy được. Khi ấy bài toán nhận diện một người trở thành bài toán dựa trên các vector đã được phân lớp.</w:t>
+      </w:r>
+    </w:p>
+    <w:p>
+      <w:pPr>
+        <w:rPr>
+          <w:szCs w:val="26"/>
+        </w:rPr>
+      </w:pPr>
+    </w:p>
+    <w:p>
+      <w:pPr>
+        <w:rPr>
+          <w:b/>
+          <w:szCs w:val="26"/>
+        </w:rPr>
+      </w:pPr>
+      <w:r>
+        <w:rPr>
+          <w:b/>
+          <w:szCs w:val="26"/>
+        </w:rPr>
+        <w:t>Face Recognition: Nhận diện khuôn mặt</w:t>
+      </w:r>
+    </w:p>
+    <w:p>
+      <w:pPr>
+        <w:rPr>
+          <w:szCs w:val="26"/>
+        </w:rPr>
+      </w:pPr>
+      <w:r>
+        <w:rPr>
+          <w:szCs w:val="26"/>
+        </w:rPr>
+        <w:t xml:space="preserve">Có nhiều phương pháp để tiến hành định danh một khuôn mặt, với bài toán hiện tại, việc định danh quy về bài toán tính khoảng cách giữa vector. </w:t>
+      </w:r>
+      <w:r>
+        <w:rPr>
+          <w:szCs w:val="26"/>
+        </w:rPr>
+        <w:t>Hệ thống</w:t>
+      </w:r>
+      <w:r>
+        <w:rPr>
+          <w:szCs w:val="26"/>
+        </w:rPr>
+        <w:t xml:space="preserve"> sẽ </w:t>
       </w:r>
       <w:r>
         <w:rPr>
@@ -8015,127 +8457,7 @@
           <w:szCs w:val="27"/>
           <w:shd w:val="clear" w:color="auto" w:fill="FFFFFF"/>
         </w:rPr>
-        <w:t xml:space="preserve"> ở đây là cần thiết.</w:t>
-      </w:r>
-    </w:p>
-    <w:p>
-      <w:pPr>
-        <w:rPr>
-          <w:b/>
-          <w:szCs w:val="26"/>
-        </w:rPr>
-      </w:pPr>
-      <w:r>
-        <w:rPr>
-          <w:b/>
-          <w:szCs w:val="26"/>
-        </w:rPr>
-        <w:t>Face Representation: Trích xuất Vector đặc trưng</w:t>
-      </w:r>
-    </w:p>
-    <w:p>
-      <w:pPr>
-        <w:rPr>
-          <w:szCs w:val="26"/>
-        </w:rPr>
-      </w:pPr>
-      <w:r>
-        <w:rPr>
-          <w:szCs w:val="26"/>
-        </w:rPr>
-        <w:t xml:space="preserve">Trước khi khuôn mặt được đưa vào </w:t>
-      </w:r>
-      <w:r>
-        <w:rPr>
-          <w:szCs w:val="26"/>
-        </w:rPr>
-        <w:t xml:space="preserve">đào tạo, hệ thống sẽ rút trích các đặc trưng cơ bản của khuôn mặt sau đó </w:t>
-      </w:r>
-      <w:r>
-        <w:rPr>
-          <w:szCs w:val="26"/>
-        </w:rPr>
-        <w:t>biểu diễn dưới dạng Vector đặc trưng.</w:t>
-      </w:r>
-    </w:p>
-    <w:p>
-      <w:pPr>
-        <w:rPr>
-          <w:szCs w:val="26"/>
-        </w:rPr>
-      </w:pPr>
-      <w:r>
-        <w:rPr>
-          <w:b/>
-          <w:szCs w:val="26"/>
-        </w:rPr>
-        <w:t>Face classification: Tiến hành phân lớp sử dụng Machine Learning</w:t>
-      </w:r>
-      <w:r>
-        <w:rPr>
-          <w:szCs w:val="26"/>
-        </w:rPr>
-        <w:cr/>
-        <w:t xml:space="preserve">Đây là bước cuối cùng của bài toán. Sau khi đã có tập vector đặc trưng, </w:t>
-      </w:r>
-      <w:r>
-        <w:rPr>
-          <w:szCs w:val="26"/>
-        </w:rPr>
-        <w:t xml:space="preserve">hệ thống </w:t>
-      </w:r>
-      <w:r>
-        <w:rPr>
-          <w:szCs w:val="26"/>
-        </w:rPr>
-        <w:t>cần một mô hình huấn luyện để tiến hành phân lớp tập dữ liệu vừa lấy được. Khi ấy bài toán nhận diện một người trở thành bài toán dựa trên các vector đã được phân lớp.</w:t>
-      </w:r>
-    </w:p>
-    <w:p>
-      <w:pPr>
-        <w:rPr>
-          <w:szCs w:val="26"/>
-        </w:rPr>
-      </w:pPr>
-    </w:p>
-    <w:p>
-      <w:pPr>
-        <w:rPr>
-          <w:b/>
-          <w:szCs w:val="26"/>
-        </w:rPr>
-      </w:pPr>
-      <w:r>
-        <w:rPr>
-          <w:b/>
-          <w:szCs w:val="26"/>
-        </w:rPr>
-        <w:t>Face Recognition: Nhận diện khuôn mặt</w:t>
-      </w:r>
-    </w:p>
-    <w:p>
-      <w:pPr>
-        <w:rPr>
-          <w:szCs w:val="26"/>
-        </w:rPr>
-      </w:pPr>
-      <w:r>
-        <w:rPr>
-          <w:szCs w:val="26"/>
-        </w:rPr>
-        <w:t xml:space="preserve">Có nhiều phương pháp để tiến hành định danh một khuôn mặt, với bài toán hiện tại, việc định danh quy về bài toán tính khoảng cách giữa vector. </w:t>
-      </w:r>
-      <w:r>
-        <w:rPr>
-          <w:szCs w:val="26"/>
-        </w:rPr>
-        <w:t>Hệ thống</w:t>
-      </w:r>
-      <w:r>
-        <w:rPr>
-          <w:szCs w:val="26"/>
-        </w:rPr>
-        <w:t xml:space="preserve"> sẽ </w:t>
+        <w:t xml:space="preserve">dùng một thuật </w:t>
       </w:r>
       <w:r>
         <w:rPr>
@@ -8145,7 +8467,8 @@
           <w:szCs w:val="27"/>
           <w:shd w:val="clear" w:color="auto" w:fill="FFFFFF"/>
         </w:rPr>
-        <w:t>dùng một thuật toán tính dựa trên độ similarity giữa các vector đặc trưng kết hợp với công thức tính khoảng cách để cho ra được kết quả. Có thể tưởng tượng rằng mỗi nhóm data sẽ biễu diễn một người ở các tư thế, góc mặt khác nhau nên với một vector input đầu vào, nó sẽ tìm tương ứng đến các nhóm data đó</w:t>
+        <w:lastRenderedPageBreak/>
+        <w:t>toán tính dựa trên độ similarity giữa các vector đặc trưng kết hợp với công thức tính khoảng cách để cho ra được kết quả. Có thể tưởng tượng rằng mỗi nhóm data sẽ biễu diễn một người ở các tư thế, góc mặt khác nhau nên với một vector input đầu vào, nó sẽ tìm tương ứng đến các nhóm data đó</w:t>
       </w:r>
       <w:r>
         <w:rPr>
@@ -8250,7 +8573,6 @@
         <w:rPr>
           <w:szCs w:val="26"/>
         </w:rPr>
-        <w:lastRenderedPageBreak/>
         <w:pict>
           <v:shapetype id="_x0000_t75" coordsize="21600,21600" o:spt="75" o:preferrelative="t" path="m@4@5l@4@11@9@11@9@5xe" filled="f" stroked="f">
             <v:stroke joinstyle="miter"/>
@@ -8271,7 +8593,7 @@
             <v:path o:extrusionok="f" gradientshapeok="t" o:connecttype="rect"/>
             <o:lock v:ext="edit" aspectratio="t"/>
           </v:shapetype>
-          <v:shape id="_x0000_i1259" type="#_x0000_t75" style="width:453.6pt;height:300.6pt">
+          <v:shape id="_x0000_i1025" type="#_x0000_t75" style="width:453.6pt;height:300.6pt">
             <v:imagedata r:id="rId24" o:title="eb362785-807d-4c45-a311-6062ae274457"/>
           </v:shape>
         </w:pict>
@@ -8389,6 +8711,7 @@
         <w:rPr>
           <w:szCs w:val="26"/>
         </w:rPr>
+        <w:lastRenderedPageBreak/>
         <w:t>Để sử dụng các đặc trưng này vào việc xác định khuôn mặt người, 4 đặc trưng Haar-Like cơ bản được mở rộng ra và được chia làm 3 tập đặc trưng như sau:</w:t>
       </w:r>
     </w:p>
@@ -8511,7 +8834,6 @@
         <w:rPr>
           <w:szCs w:val="26"/>
         </w:rPr>
-        <w:lastRenderedPageBreak/>
         <w:t>Dùng các đặc trưng trên, ta có thể tính được các giá trị của đặc trưng Haar-Like là sự chênh lệch giữa tổng của các pixel của vùng đen và vùng trắng như trong công thức sau:</w:t>
       </w:r>
     </w:p>
@@ -8914,6 +9236,7 @@
           <w:sz w:val="27"/>
           <w:szCs w:val="27"/>
         </w:rPr>
+        <w:lastRenderedPageBreak/>
         <w:t>Để sử dụng các đặc trưng này vào việc xác định khuôn mặt người, 4 đặc trưng Haar-Like cơ bản được mở rộng ra và được chia làm 3 tập đặc trưng như sau:</w:t>
       </w:r>
     </w:p>
@@ -9021,7 +9344,6 @@
           <w:sz w:val="27"/>
           <w:szCs w:val="27"/>
         </w:rPr>
-        <w:lastRenderedPageBreak/>
         <w:t>Đặc trưng đường(line feature)</w:t>
       </w:r>
       <w:r>
@@ -9470,6 +9792,7 @@
           <w:sz w:val="27"/>
           <w:szCs w:val="27"/>
         </w:rPr>
+        <w:lastRenderedPageBreak/>
         <w:t>Sau khi tính được Integral Image, việc tính tổng các giá trị mức xám của một vùng bất kỳ nào đó trên ảnh thực hiện rất đơn giản theo cách sau:</w:t>
       </w:r>
     </w:p>
@@ -9532,7 +9855,6 @@
           <w:sz w:val="27"/>
           <w:szCs w:val="27"/>
         </w:rPr>
-        <w:lastRenderedPageBreak/>
         <w:t>Với A + B + C + D chính là giá trị tại điểm P4 trên Integral Image, tương tự như vậy A+B là giá trị tại điểm P2, A+C là giá trị tại điểm P3, và A là giá trị tại điểm P1. Vậy ta có thể viết lại biểu thức tính D ở trên như sau:</w:t>
       </w:r>
     </w:p>
@@ -10027,7 +10349,7 @@
           </mc:Choice>
           <mc:Fallback>
             <w:pict>
-              <v:rect w14:anchorId="0D37EC7F" id="Rectangle 41" o:spid="_x0000_s1026" alt="https://images.viblo.asia/ac478505-55b2-428e-8dd0-53fbde15e6c6.png" style="width:24pt;height:24pt;visibility:visible;mso-wrap-style:square;mso-left-percent:-10001;mso-top-percent:-10001;mso-position-horizontal:absolute;mso-position-horizontal-relative:char;mso-position-vertical:absolute;mso-position-vertical-relative:line;mso-left-percent:-10001;mso-top-percent:-10001;v-text-anchor:top" o:gfxdata="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" filled="f" stroked="f">
+              <v:rect w14:anchorId="45F0B700" id="Rectangle 41" o:spid="_x0000_s1026" alt="https://images.viblo.asia/ac478505-55b2-428e-8dd0-53fbde15e6c6.png" style="width:24pt;height:24pt;visibility:visible;mso-wrap-style:square;mso-left-percent:-10001;mso-top-percent:-10001;mso-position-horizontal:absolute;mso-position-horizontal-relative:char;mso-position-vertical:absolute;mso-position-vertical-relative:line;mso-left-percent:-10001;mso-top-percent:-10001;v-text-anchor:top" o:gfxdata="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" filled="f" stroked="f">
                 <o:lock v:ext="edit" aspectratio="t"/>
                 <w10:anchorlock/>
               </v:rect>
@@ -10138,7 +10460,7 @@
           </mc:Choice>
           <mc:Fallback>
             <w:pict>
-              <v:rect w14:anchorId="197A42F5" id="Rectangle 40" o:spid="_x0000_s1026" alt="https://images.viblo.asia/13a4634c-940f-47c9-b4e7-bf68680a5c01.png" style="width:24pt;height:24pt;visibility:visible;mso-wrap-style:square;mso-left-percent:-10001;mso-top-percent:-10001;mso-position-horizontal:absolute;mso-position-horizontal-relative:char;mso-position-vertical:absolute;mso-position-vertical-relative:line;mso-left-percent:-10001;mso-top-percent:-10001;v-text-anchor:top" o:gfxdata="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" filled="f" stroked="f">
+              <v:rect w14:anchorId="30FCB8E3" id="Rectangle 40" o:spid="_x0000_s1026" alt="https://images.viblo.asia/13a4634c-940f-47c9-b4e7-bf68680a5c01.png" style="width:24pt;height:24pt;visibility:visible;mso-wrap-style:square;mso-left-percent:-10001;mso-top-percent:-10001;mso-position-horizontal:absolute;mso-position-horizontal-relative:char;mso-position-vertical:absolute;mso-position-vertical-relative:line;mso-left-percent:-10001;mso-top-percent:-10001;v-text-anchor:top" o:gfxdata="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" filled="f" stroked="f">
                 <o:lock v:ext="edit" aspectratio="t"/>
                 <w10:anchorlock/>
               </v:rect>
@@ -10425,6 +10747,7 @@
       </w:pPr>
       <w:r>
         <w:rPr>
+          <w:noProof/>
           <w:szCs w:val="26"/>
         </w:rPr>
         <w:lastRenderedPageBreak/>
@@ -10716,6 +11039,7 @@
       </w:pPr>
       <w:r>
         <w:rPr>
+          <w:noProof/>
           <w:szCs w:val="26"/>
         </w:rPr>
         <w:drawing>
@@ -10806,6 +11130,7 @@
       </w:pPr>
       <w:r>
         <w:rPr>
+          <w:noProof/>
           <w:szCs w:val="26"/>
         </w:rPr>
         <w:drawing>
@@ -10880,6 +11205,7 @@
       </w:pPr>
       <w:r>
         <w:rPr>
+          <w:noProof/>
           <w:szCs w:val="26"/>
         </w:rPr>
         <w:drawing>
@@ -10984,6 +11310,7 @@
       </w:pPr>
       <w:r>
         <w:rPr>
+          <w:noProof/>
           <w:szCs w:val="26"/>
         </w:rPr>
         <w:drawing>
@@ -11110,6 +11437,7 @@
       </w:pPr>
       <w:r>
         <w:rPr>
+          <w:noProof/>
           <w:szCs w:val="26"/>
         </w:rPr>
         <mc:AlternateContent>
@@ -11171,7 +11499,7 @@
           </mc:Choice>
           <mc:Fallback>
             <w:pict>
-              <v:rect w14:anchorId="6990BC35" id="Rectangle 277" o:spid="_x0000_s1026" alt="https://images.viblo.asia/8fdcca8d-5815-4b97-8728-0f3e847d5300.png" style="width:24pt;height:24pt;visibility:visible;mso-wrap-style:square;mso-left-percent:-10001;mso-top-percent:-10001;mso-position-horizontal:absolute;mso-position-horizontal-relative:char;mso-position-vertical:absolute;mso-position-vertical-relative:line;mso-left-percent:-10001;mso-top-percent:-10001;v-text-anchor:top" o:gfxdata="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" filled="f" stroked="f">
+              <v:rect w14:anchorId="792D9ACE" id="Rectangle 277" o:spid="_x0000_s1026" alt="https://images.viblo.asia/8fdcca8d-5815-4b97-8728-0f3e847d5300.png" style="width:24pt;height:24pt;visibility:visible;mso-wrap-style:square;mso-left-percent:-10001;mso-top-percent:-10001;mso-position-horizontal:absolute;mso-position-horizontal-relative:char;mso-position-vertical:absolute;mso-position-vertical-relative:line;mso-left-percent:-10001;mso-top-percent:-10001;v-text-anchor:top" o:gfxdata="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" filled="f" stroked="f">
                 <o:lock v:ext="edit" aspectratio="t"/>
                 <w10:anchorlock/>
               </v:rect>
@@ -11184,7 +11512,7 @@
           <w:szCs w:val="26"/>
         </w:rPr>
         <w:pict>
-          <v:shape id="_x0000_i1422" type="#_x0000_t75" style="width:220.8pt;height:67.8pt">
+          <v:shape id="_x0000_i1026" type="#_x0000_t75" style="width:220.8pt;height:67.8pt">
             <v:imagedata r:id="rId43" o:title="8fdcca8d-5815-4b97-8728-0f3e847d5300"/>
           </v:shape>
         </w:pict>
@@ -11218,6 +11546,7 @@
       </w:pPr>
       <w:r>
         <w:rPr>
+          <w:noProof/>
           <w:szCs w:val="26"/>
         </w:rPr>
         <w:drawing>
@@ -11291,6 +11620,7 @@
       </w:pPr>
       <w:r>
         <w:rPr>
+          <w:noProof/>
           <w:szCs w:val="26"/>
         </w:rPr>
         <w:drawing>
@@ -11390,6 +11720,7 @@
       </w:pPr>
       <w:r>
         <w:rPr>
+          <w:noProof/>
           <w:szCs w:val="26"/>
         </w:rPr>
         <w:lastRenderedPageBreak/>
@@ -11489,6 +11820,7 @@
       </w:pPr>
       <w:r>
         <w:rPr>
+          <w:noProof/>
           <w:szCs w:val="26"/>
         </w:rPr>
         <w:drawing>
@@ -11563,6 +11895,7 @@
       </w:pPr>
       <w:r>
         <w:rPr>
+          <w:noProof/>
           <w:szCs w:val="26"/>
         </w:rPr>
         <w:drawing>
@@ -11750,6 +12083,7 @@
       </w:r>
       <w:r>
         <w:rPr>
+          <w:noProof/>
           <w:szCs w:val="26"/>
         </w:rPr>
         <w:drawing>
@@ -11820,6 +12154,7 @@
       </w:r>
       <w:r>
         <w:rPr>
+          <w:noProof/>
           <w:szCs w:val="26"/>
         </w:rPr>
         <w:drawing>
@@ -11886,6 +12221,7 @@
       </w:r>
       <w:r>
         <w:rPr>
+          <w:noProof/>
           <w:szCs w:val="26"/>
         </w:rPr>
         <w:drawing>
@@ -11966,6 +12302,7 @@
       </w:pPr>
       <w:r>
         <w:rPr>
+          <w:noProof/>
           <w:szCs w:val="26"/>
         </w:rPr>
         <w:drawing>
@@ -12087,6 +12424,7 @@
       </w:pPr>
       <w:r>
         <w:rPr>
+          <w:noProof/>
           <w:szCs w:val="26"/>
         </w:rPr>
         <w:drawing>
@@ -12160,6 +12498,7 @@
       </w:pPr>
       <w:r>
         <w:rPr>
+          <w:noProof/>
           <w:szCs w:val="26"/>
         </w:rPr>
         <w:drawing>
@@ -12234,6 +12573,7 @@
       </w:pPr>
       <w:r>
         <w:rPr>
+          <w:noProof/>
           <w:szCs w:val="26"/>
         </w:rPr>
         <w:drawing>
@@ -12365,6 +12705,7 @@
       </w:pPr>
       <w:r>
         <w:rPr>
+          <w:noProof/>
           <w:szCs w:val="26"/>
         </w:rPr>
         <w:lastRenderedPageBreak/>
@@ -12518,6 +12859,7 @@
       </w:pPr>
       <w:r>
         <w:rPr>
+          <w:noProof/>
           <w:szCs w:val="26"/>
         </w:rPr>
         <w:lastRenderedPageBreak/>
@@ -12680,6 +13022,7 @@
       </w:pPr>
       <w:r>
         <w:rPr>
+          <w:noProof/>
           <w:szCs w:val="26"/>
         </w:rPr>
         <w:lastRenderedPageBreak/>
@@ -12762,6 +13105,7 @@
       </w:pPr>
       <w:r>
         <w:rPr>
+          <w:noProof/>
           <w:szCs w:val="26"/>
         </w:rPr>
         <w:drawing>
@@ -12840,6 +13184,7 @@
       </w:pPr>
       <w:r>
         <w:rPr>
+          <w:noProof/>
           <w:szCs w:val="26"/>
         </w:rPr>
         <w:drawing>
@@ -13145,21 +13490,19 @@
         <w:rPr>
           <w:szCs w:val="26"/>
         </w:rPr>
-        <w:t>Siêu phẳng được biểu diễn bằng hàm số W.X = b (W và X là các vector, W.X là tích vô hướng) hay W^T=b (W^</w:t>
-      </w:r>
-      <w:proofErr w:type="gramStart"/>
-      <w:r>
-        <w:rPr>
-          <w:szCs w:val="26"/>
-        </w:rPr>
-        <w:t>T  là</w:t>
-      </w:r>
-      <w:proofErr w:type="gramEnd"/>
-      <w:r>
-        <w:rPr>
-          <w:szCs w:val="26"/>
-        </w:rPr>
-        <w:t xml:space="preserve"> ma trận chuyễn vị)</w:t>
+        <w:t>Siêu phẳng được biểu diễn bằng hàm số W.X = b (W và X là các vector, W.X là</w:t>
+      </w:r>
+      <w:r>
+        <w:rPr>
+          <w:szCs w:val="26"/>
+        </w:rPr>
+        <w:t xml:space="preserve"> tích vô hướng) hay W^T=b (W^T </w:t>
+      </w:r>
+      <w:r>
+        <w:rPr>
+          <w:szCs w:val="26"/>
+        </w:rPr>
+        <w:t>là ma trận chuyễn vị)</w:t>
       </w:r>
     </w:p>
     <w:p>
@@ -18294,25 +18637,7 @@
         <w:rPr>
           <w:bCs/>
         </w:rPr>
-        <w:t xml:space="preserve">Xóa thông tin chấm công: </w:t>
-      </w:r>
-      <w:r>
-        <w:rPr>
-          <w:bCs/>
-        </w:rPr>
-        <w:t xml:space="preserve">cho phép người dùng có quyền được </w:t>
-      </w:r>
-      <w:r>
-        <w:rPr>
-          <w:bCs/>
-        </w:rPr>
-        <w:t>xóa</w:t>
-      </w:r>
-      <w:r>
-        <w:rPr>
-          <w:bCs/>
-        </w:rPr>
-        <w:t xml:space="preserve"> các thông tin chấm công của nhân viên.</w:t>
+        <w:t>Xóa thông tin chấm công: cho phép người dùng có quyền được xóa các thông tin chấm công của nhân viên.</w:t>
       </w:r>
     </w:p>
     <w:p>
@@ -18331,13 +18656,7 @@
         <w:rPr>
           <w:bCs/>
         </w:rPr>
-        <w:t xml:space="preserve">Cấu hình module Nhân viên: </w:t>
-      </w:r>
-      <w:r>
-        <w:rPr>
-          <w:bCs/>
-        </w:rPr>
-        <w:t xml:space="preserve">cho phép người dùng có quyền được </w:t>
+        <w:t xml:space="preserve">Cấu hình module Nhân viên: cho phép người dùng có quyền được </w:t>
       </w:r>
       <w:r>
         <w:rPr>
@@ -18926,8 +19245,6 @@
         <w:tab/>
         <w:t>- Nếu thông tin đủ: Chuyển sang bước 9</w:t>
       </w:r>
-      <w:bookmarkStart w:id="4" w:name="_GoBack"/>
-      <w:bookmarkEnd w:id="4"/>
     </w:p>
     <w:p>
       <w:r>
@@ -23704,14 +24021,16 @@
     <w:p>
       <w:pPr>
         <w:rPr>
-          <w:bCs/>
-        </w:rPr>
-      </w:pPr>
-      <w:r>
-        <w:rPr>
-          <w:bCs/>
-        </w:rPr>
-        <w:t>3.1.2 Phân tích SWOT giữa phần mềm DA với phương pháp quản lí nhân sự truyền thống</w:t>
+          <w:b/>
+          <w:bCs/>
+        </w:rPr>
+      </w:pPr>
+      <w:r>
+        <w:rPr>
+          <w:b/>
+          <w:bCs/>
+        </w:rPr>
+        <w:t>Phân tích SWOT giữa phần mềm DA với phương pháp quản lí nhân sự truyền thống</w:t>
       </w:r>
     </w:p>
     <w:p>
@@ -23776,16 +24095,209 @@
         <w:rPr>
           <w:bCs/>
         </w:rPr>
-        <w:t xml:space="preserve">- Rủi ro: an ninh, kĩ </w:t>
-      </w:r>
-      <w:proofErr w:type="gramStart"/>
-      <w:r>
-        <w:rPr>
-          <w:bCs/>
-        </w:rPr>
-        <w:t>thuật,…</w:t>
-      </w:r>
-      <w:proofErr w:type="gramEnd"/>
+        <w:t>- Rủi ro: an ninh, kĩ thuật,</w:t>
+      </w:r>
+      <w:r>
+        <w:rPr>
+          <w:bCs/>
+        </w:rPr>
+        <w:t xml:space="preserve"> </w:t>
+      </w:r>
+      <w:r>
+        <w:rPr>
+          <w:bCs/>
+        </w:rPr>
+        <w:t>…</w:t>
+      </w:r>
+    </w:p>
+    <w:p>
+      <w:pPr>
+        <w:rPr>
+          <w:bCs/>
+        </w:rPr>
+      </w:pPr>
+    </w:p>
+    <w:p>
+      <w:pPr>
+        <w:rPr>
+          <w:b/>
+          <w:bCs/>
+        </w:rPr>
+      </w:pPr>
+    </w:p>
+    <w:p>
+      <w:pPr>
+        <w:rPr>
+          <w:b/>
+          <w:bCs/>
+        </w:rPr>
+      </w:pPr>
+      <w:r>
+        <w:rPr>
+          <w:b/>
+          <w:bCs/>
+        </w:rPr>
+        <w:t xml:space="preserve">1 </w:t>
+      </w:r>
+      <w:r>
+        <w:rPr>
+          <w:b/>
+          <w:bCs/>
+        </w:rPr>
+        <w:t>Ứng dụng nhận diện khuôn mặt vào quy trình chấm công</w:t>
+      </w:r>
+    </w:p>
+    <w:p>
+      <w:pPr>
+        <w:rPr>
+          <w:b/>
+          <w:bCs/>
+        </w:rPr>
+      </w:pPr>
+      <w:r>
+        <w:rPr>
+          <w:b/>
+          <w:bCs/>
+        </w:rPr>
+        <w:t>1.</w:t>
+      </w:r>
+      <w:r>
+        <w:rPr>
+          <w:b/>
+          <w:bCs/>
+        </w:rPr>
+        <w:t xml:space="preserve">1 </w:t>
+      </w:r>
+      <w:r>
+        <w:rPr>
+          <w:b/>
+          <w:bCs/>
+        </w:rPr>
+        <w:t>Điều kiện đầu vào</w:t>
+      </w:r>
+    </w:p>
+    <w:p>
+      <w:r>
+        <w:t>1. Là ảnh số, ảnh chụp từ điện thoại, máy ảnh, không phải ảnh vẽ, điêu khắc</w:t>
+      </w:r>
+    </w:p>
+    <w:p>
+      <w:r>
+        <w:t xml:space="preserve">2. </w:t>
+      </w:r>
+      <w:r>
+        <w:t>Góc ảnh trực diện hoặc gần nh</w:t>
+      </w:r>
+      <w:r>
+        <w:t>ư trực diện, không bị che khuất</w:t>
+      </w:r>
+    </w:p>
+    <w:p>
+      <w:r>
+        <w:t xml:space="preserve">3. </w:t>
+      </w:r>
+      <w:r>
+        <w:t>Ảnh được chụp trong điều kiện ánh sáng bình thường</w:t>
+      </w:r>
+    </w:p>
+    <w:p>
+      <w:r>
+        <w:t>4. Ảnh chỉ có duy nhất 1 khuôn mặt</w:t>
+      </w:r>
+    </w:p>
+    <w:p>
+      <w:r>
+        <w:lastRenderedPageBreak/>
+        <w:t>4. Số lượng từ 5 đến 10 ảnh</w:t>
+      </w:r>
+    </w:p>
+    <w:p>
+      <w:pPr>
+        <w:rPr>
+          <w:b/>
+          <w:bCs/>
+        </w:rPr>
+      </w:pPr>
+      <w:r>
+        <w:rPr>
+          <w:b/>
+          <w:bCs/>
+        </w:rPr>
+        <w:t xml:space="preserve">1.1 </w:t>
+      </w:r>
+      <w:r>
+        <w:rPr>
+          <w:b/>
+          <w:bCs/>
+        </w:rPr>
+        <w:t>Quy trình</w:t>
+      </w:r>
+      <w:bookmarkStart w:id="4" w:name="_GoBack"/>
+      <w:bookmarkEnd w:id="4"/>
+    </w:p>
+    <w:p>
+      <w:pPr>
+        <w:rPr>
+          <w:b/>
+          <w:bCs/>
+        </w:rPr>
+      </w:pPr>
+      <w:r>
+        <w:rPr>
+          <w:b/>
+          <w:bCs/>
+        </w:rPr>
+        <w:t>1.1.1 Đầu vào</w:t>
+      </w:r>
+    </w:p>
+    <w:p>
+      <w:pPr>
+        <w:rPr>
+          <w:bCs/>
+        </w:rPr>
+      </w:pPr>
+      <w:r>
+        <w:rPr>
+          <w:bCs/>
+        </w:rPr>
+        <w:t>- Nhân viên sau khi</w:t>
+      </w:r>
+      <w:r>
+        <w:rPr>
+          <w:bCs/>
+        </w:rPr>
+        <w:t xml:space="preserve"> được tạo trên hệ thống, Officer/Manager sẽ trực tiếp lấy ảnh chụp của nhân viên để lưu vào hệ thống tương ứng tài khoản nhân viên.</w:t>
+      </w:r>
+    </w:p>
+    <w:p>
+      <w:pPr>
+        <w:rPr>
+          <w:bCs/>
+        </w:rPr>
+      </w:pPr>
+    </w:p>
+    <w:p>
+      <w:pPr>
+        <w:rPr>
+          <w:b/>
+          <w:bCs/>
+        </w:rPr>
+      </w:pPr>
+    </w:p>
+    <w:p>
+      <w:pPr>
+        <w:rPr>
+          <w:b/>
+          <w:bCs/>
+        </w:rPr>
+      </w:pPr>
+    </w:p>
+    <w:p>
+      <w:pPr>
+        <w:rPr>
+          <w:bCs/>
+        </w:rPr>
+      </w:pPr>
     </w:p>
     <w:sectPr>
       <w:pgSz w:w="11906" w:h="16838"/>
@@ -25634,6 +26146,119 @@
     </w:lvl>
   </w:abstractNum>
   <w:abstractNum w:abstractNumId="14" w15:restartNumberingAfterBreak="0">
+    <w:nsid w:val="245632B4"/>
+    <w:multiLevelType w:val="multilevel"/>
+    <w:tmpl w:val="07D265F0"/>
+    <w:lvl w:ilvl="0">
+      <w:start w:val="1"/>
+      <w:numFmt w:val="decimal"/>
+      <w:lvlText w:val="%1."/>
+      <w:lvlJc w:val="left"/>
+      <w:pPr>
+        <w:ind w:left="456" w:hanging="456"/>
+      </w:pPr>
+      <w:rPr>
+        <w:rFonts w:hint="default"/>
+      </w:rPr>
+    </w:lvl>
+    <w:lvl w:ilvl="1">
+      <w:start w:val="1"/>
+      <w:numFmt w:val="decimal"/>
+      <w:lvlText w:val="%1.%2."/>
+      <w:lvlJc w:val="left"/>
+      <w:pPr>
+        <w:ind w:left="720" w:hanging="720"/>
+      </w:pPr>
+      <w:rPr>
+        <w:rFonts w:hint="default"/>
+      </w:rPr>
+    </w:lvl>
+    <w:lvl w:ilvl="2">
+      <w:start w:val="1"/>
+      <w:numFmt w:val="decimal"/>
+      <w:lvlText w:val="%1.%2.%3."/>
+      <w:lvlJc w:val="left"/>
+      <w:pPr>
+        <w:ind w:left="720" w:hanging="720"/>
+      </w:pPr>
+      <w:rPr>
+        <w:rFonts w:hint="default"/>
+      </w:rPr>
+    </w:lvl>
+    <w:lvl w:ilvl="3">
+      <w:start w:val="1"/>
+      <w:numFmt w:val="decimal"/>
+      <w:lvlText w:val="%1.%2.%3.%4."/>
+      <w:lvlJc w:val="left"/>
+      <w:pPr>
+        <w:ind w:left="1080" w:hanging="1080"/>
+      </w:pPr>
+      <w:rPr>
+        <w:rFonts w:hint="default"/>
+      </w:rPr>
+    </w:lvl>
+    <w:lvl w:ilvl="4">
+      <w:start w:val="1"/>
+      <w:numFmt w:val="decimal"/>
+      <w:lvlText w:val="%1.%2.%3.%4.%5."/>
+      <w:lvlJc w:val="left"/>
+      <w:pPr>
+        <w:ind w:left="1080" w:hanging="1080"/>
+      </w:pPr>
+      <w:rPr>
+        <w:rFonts w:hint="default"/>
+      </w:rPr>
+    </w:lvl>
+    <w:lvl w:ilvl="5">
+      <w:start w:val="1"/>
+      <w:numFmt w:val="decimal"/>
+      <w:lvlText w:val="%1.%2.%3.%4.%5.%6."/>
+      <w:lvlJc w:val="left"/>
+      <w:pPr>
+        <w:ind w:left="1440" w:hanging="1440"/>
+      </w:pPr>
+      <w:rPr>
+        <w:rFonts w:hint="default"/>
+      </w:rPr>
+    </w:lvl>
+    <w:lvl w:ilvl="6">
+      <w:start w:val="1"/>
+      <w:numFmt w:val="decimal"/>
+      <w:lvlText w:val="%1.%2.%3.%4.%5.%6.%7."/>
+      <w:lvlJc w:val="left"/>
+      <w:pPr>
+        <w:ind w:left="1440" w:hanging="1440"/>
+      </w:pPr>
+      <w:rPr>
+        <w:rFonts w:hint="default"/>
+      </w:rPr>
+    </w:lvl>
+    <w:lvl w:ilvl="7">
+      <w:start w:val="1"/>
+      <w:numFmt w:val="decimal"/>
+      <w:lvlText w:val="%1.%2.%3.%4.%5.%6.%7.%8."/>
+      <w:lvlJc w:val="left"/>
+      <w:pPr>
+        <w:ind w:left="1800" w:hanging="1800"/>
+      </w:pPr>
+      <w:rPr>
+        <w:rFonts w:hint="default"/>
+      </w:rPr>
+    </w:lvl>
+    <w:lvl w:ilvl="8">
+      <w:start w:val="1"/>
+      <w:numFmt w:val="decimal"/>
+      <w:lvlText w:val="%1.%2.%3.%4.%5.%6.%7.%8.%9."/>
+      <w:lvlJc w:val="left"/>
+      <w:pPr>
+        <w:ind w:left="1800" w:hanging="1800"/>
+      </w:pPr>
+      <w:rPr>
+        <w:rFonts w:hint="default"/>
+      </w:rPr>
+    </w:lvl>
+  </w:abstractNum>
+  <w:abstractNum w:abstractNumId="15" w15:restartNumberingAfterBreak="0">
     <w:nsid w:val="251C675B"/>
     <w:multiLevelType w:val="multilevel"/>
     <w:tmpl w:val="251C675B"/>
@@ -25746,7 +26371,7 @@
       </w:rPr>
     </w:lvl>
   </w:abstractNum>
-  <w:abstractNum w:abstractNumId="15" w15:restartNumberingAfterBreak="0">
+  <w:abstractNum w:abstractNumId="16" w15:restartNumberingAfterBreak="0">
     <w:nsid w:val="2ABA6CD7"/>
     <w:multiLevelType w:val="multilevel"/>
     <w:tmpl w:val="2ABA6CD7"/>
@@ -25895,7 +26520,7 @@
       </w:rPr>
     </w:lvl>
   </w:abstractNum>
-  <w:abstractNum w:abstractNumId="16" w15:restartNumberingAfterBreak="0">
+  <w:abstractNum w:abstractNumId="17" w15:restartNumberingAfterBreak="0">
     <w:nsid w:val="32424A54"/>
     <w:multiLevelType w:val="multilevel"/>
     <w:tmpl w:val="9ABA567C"/>
@@ -26044,7 +26669,7 @@
       </w:rPr>
     </w:lvl>
   </w:abstractNum>
-  <w:abstractNum w:abstractNumId="17" w15:restartNumberingAfterBreak="0">
+  <w:abstractNum w:abstractNumId="18" w15:restartNumberingAfterBreak="0">
     <w:nsid w:val="33F27979"/>
     <w:multiLevelType w:val="multilevel"/>
     <w:tmpl w:val="ED9C2488"/>
@@ -26193,7 +26818,7 @@
       </w:rPr>
     </w:lvl>
   </w:abstractNum>
-  <w:abstractNum w:abstractNumId="18" w15:restartNumberingAfterBreak="0">
+  <w:abstractNum w:abstractNumId="19" w15:restartNumberingAfterBreak="0">
     <w:nsid w:val="37F02921"/>
     <w:multiLevelType w:val="multilevel"/>
     <w:tmpl w:val="37F02921"/>
@@ -26342,7 +26967,7 @@
       </w:rPr>
     </w:lvl>
   </w:abstractNum>
-  <w:abstractNum w:abstractNumId="19" w15:restartNumberingAfterBreak="0">
+  <w:abstractNum w:abstractNumId="20" w15:restartNumberingAfterBreak="0">
     <w:nsid w:val="42AB5888"/>
     <w:multiLevelType w:val="multilevel"/>
     <w:tmpl w:val="42AB5888"/>
@@ -26491,7 +27116,7 @@
       </w:rPr>
     </w:lvl>
   </w:abstractNum>
-  <w:abstractNum w:abstractNumId="20" w15:restartNumberingAfterBreak="0">
+  <w:abstractNum w:abstractNumId="21" w15:restartNumberingAfterBreak="0">
     <w:nsid w:val="443A38BF"/>
     <w:multiLevelType w:val="multilevel"/>
     <w:tmpl w:val="443A38BF"/>
@@ -26640,7 +27265,7 @@
       </w:rPr>
     </w:lvl>
   </w:abstractNum>
-  <w:abstractNum w:abstractNumId="21" w15:restartNumberingAfterBreak="0">
+  <w:abstractNum w:abstractNumId="22" w15:restartNumberingAfterBreak="0">
     <w:nsid w:val="44DD11BB"/>
     <w:multiLevelType w:val="multilevel"/>
     <w:tmpl w:val="44DD11BB"/>
@@ -26753,7 +27378,7 @@
       </w:rPr>
     </w:lvl>
   </w:abstractNum>
-  <w:abstractNum w:abstractNumId="22" w15:restartNumberingAfterBreak="0">
+  <w:abstractNum w:abstractNumId="23" w15:restartNumberingAfterBreak="0">
     <w:nsid w:val="4683507F"/>
     <w:multiLevelType w:val="multilevel"/>
     <w:tmpl w:val="4683507F"/>
@@ -26866,7 +27491,7 @@
       </w:rPr>
     </w:lvl>
   </w:abstractNum>
-  <w:abstractNum w:abstractNumId="23" w15:restartNumberingAfterBreak="0">
+  <w:abstractNum w:abstractNumId="24" w15:restartNumberingAfterBreak="0">
     <w:nsid w:val="48A075A4"/>
     <w:multiLevelType w:val="hybridMultilevel"/>
     <w:tmpl w:val="CC22D5F4"/>
@@ -26979,7 +27604,7 @@
       </w:rPr>
     </w:lvl>
   </w:abstractNum>
-  <w:abstractNum w:abstractNumId="24" w15:restartNumberingAfterBreak="0">
+  <w:abstractNum w:abstractNumId="25" w15:restartNumberingAfterBreak="0">
     <w:nsid w:val="4A584520"/>
     <w:multiLevelType w:val="multilevel"/>
     <w:tmpl w:val="4A584520"/>
@@ -27092,7 +27717,7 @@
       </w:rPr>
     </w:lvl>
   </w:abstractNum>
-  <w:abstractNum w:abstractNumId="25" w15:restartNumberingAfterBreak="0">
+  <w:abstractNum w:abstractNumId="26" w15:restartNumberingAfterBreak="0">
     <w:nsid w:val="4EA43F2A"/>
     <w:multiLevelType w:val="multilevel"/>
     <w:tmpl w:val="4EA43F2A"/>
@@ -27205,7 +27830,7 @@
       </w:rPr>
     </w:lvl>
   </w:abstractNum>
-  <w:abstractNum w:abstractNumId="26" w15:restartNumberingAfterBreak="0">
+  <w:abstractNum w:abstractNumId="27" w15:restartNumberingAfterBreak="0">
     <w:nsid w:val="50E528AB"/>
     <w:multiLevelType w:val="multilevel"/>
     <w:tmpl w:val="50E528AB"/>
@@ -27354,7 +27979,7 @@
       </w:rPr>
     </w:lvl>
   </w:abstractNum>
-  <w:abstractNum w:abstractNumId="27" w15:restartNumberingAfterBreak="0">
+  <w:abstractNum w:abstractNumId="28" w15:restartNumberingAfterBreak="0">
     <w:nsid w:val="50EA5EE6"/>
     <w:multiLevelType w:val="hybridMultilevel"/>
     <w:tmpl w:val="CF86D5B0"/>
@@ -27467,7 +28092,120 @@
       </w:rPr>
     </w:lvl>
   </w:abstractNum>
-  <w:abstractNum w:abstractNumId="28" w15:restartNumberingAfterBreak="0">
+  <w:abstractNum w:abstractNumId="29" w15:restartNumberingAfterBreak="0">
+    <w:nsid w:val="534425FD"/>
+    <w:multiLevelType w:val="multilevel"/>
+    <w:tmpl w:val="07D265F0"/>
+    <w:lvl w:ilvl="0">
+      <w:start w:val="1"/>
+      <w:numFmt w:val="decimal"/>
+      <w:lvlText w:val="%1."/>
+      <w:lvlJc w:val="left"/>
+      <w:pPr>
+        <w:ind w:left="456" w:hanging="456"/>
+      </w:pPr>
+      <w:rPr>
+        <w:rFonts w:hint="default"/>
+      </w:rPr>
+    </w:lvl>
+    <w:lvl w:ilvl="1">
+      <w:start w:val="1"/>
+      <w:numFmt w:val="decimal"/>
+      <w:lvlText w:val="%1.%2."/>
+      <w:lvlJc w:val="left"/>
+      <w:pPr>
+        <w:ind w:left="720" w:hanging="720"/>
+      </w:pPr>
+      <w:rPr>
+        <w:rFonts w:hint="default"/>
+      </w:rPr>
+    </w:lvl>
+    <w:lvl w:ilvl="2">
+      <w:start w:val="1"/>
+      <w:numFmt w:val="decimal"/>
+      <w:lvlText w:val="%1.%2.%3."/>
+      <w:lvlJc w:val="left"/>
+      <w:pPr>
+        <w:ind w:left="720" w:hanging="720"/>
+      </w:pPr>
+      <w:rPr>
+        <w:rFonts w:hint="default"/>
+      </w:rPr>
+    </w:lvl>
+    <w:lvl w:ilvl="3">
+      <w:start w:val="1"/>
+      <w:numFmt w:val="decimal"/>
+      <w:lvlText w:val="%1.%2.%3.%4."/>
+      <w:lvlJc w:val="left"/>
+      <w:pPr>
+        <w:ind w:left="1080" w:hanging="1080"/>
+      </w:pPr>
+      <w:rPr>
+        <w:rFonts w:hint="default"/>
+      </w:rPr>
+    </w:lvl>
+    <w:lvl w:ilvl="4">
+      <w:start w:val="1"/>
+      <w:numFmt w:val="decimal"/>
+      <w:lvlText w:val="%1.%2.%3.%4.%5."/>
+      <w:lvlJc w:val="left"/>
+      <w:pPr>
+        <w:ind w:left="1080" w:hanging="1080"/>
+      </w:pPr>
+      <w:rPr>
+        <w:rFonts w:hint="default"/>
+      </w:rPr>
+    </w:lvl>
+    <w:lvl w:ilvl="5">
+      <w:start w:val="1"/>
+      <w:numFmt w:val="decimal"/>
+      <w:lvlText w:val="%1.%2.%3.%4.%5.%6."/>
+      <w:lvlJc w:val="left"/>
+      <w:pPr>
+        <w:ind w:left="1440" w:hanging="1440"/>
+      </w:pPr>
+      <w:rPr>
+        <w:rFonts w:hint="default"/>
+      </w:rPr>
+    </w:lvl>
+    <w:lvl w:ilvl="6">
+      <w:start w:val="1"/>
+      <w:numFmt w:val="decimal"/>
+      <w:lvlText w:val="%1.%2.%3.%4.%5.%6.%7."/>
+      <w:lvlJc w:val="left"/>
+      <w:pPr>
+        <w:ind w:left="1440" w:hanging="1440"/>
+      </w:pPr>
+      <w:rPr>
+        <w:rFonts w:hint="default"/>
+      </w:rPr>
+    </w:lvl>
+    <w:lvl w:ilvl="7">
+      <w:start w:val="1"/>
+      <w:numFmt w:val="decimal"/>
+      <w:lvlText w:val="%1.%2.%3.%4.%5.%6.%7.%8."/>
+      <w:lvlJc w:val="left"/>
+      <w:pPr>
+        <w:ind w:left="1800" w:hanging="1800"/>
+      </w:pPr>
+      <w:rPr>
+        <w:rFonts w:hint="default"/>
+      </w:rPr>
+    </w:lvl>
+    <w:lvl w:ilvl="8">
+      <w:start w:val="1"/>
+      <w:numFmt w:val="decimal"/>
+      <w:lvlText w:val="%1.%2.%3.%4.%5.%6.%7.%8.%9."/>
+      <w:lvlJc w:val="left"/>
+      <w:pPr>
+        <w:ind w:left="1800" w:hanging="1800"/>
+      </w:pPr>
+      <w:rPr>
+        <w:rFonts w:hint="default"/>
+      </w:rPr>
+    </w:lvl>
+  </w:abstractNum>
+  <w:abstractNum w:abstractNumId="30" w15:restartNumberingAfterBreak="0">
     <w:nsid w:val="59752398"/>
     <w:multiLevelType w:val="multilevel"/>
     <w:tmpl w:val="59752398"/>
@@ -27580,7 +28318,233 @@
       </w:rPr>
     </w:lvl>
   </w:abstractNum>
-  <w:abstractNum w:abstractNumId="29" w15:restartNumberingAfterBreak="0">
+  <w:abstractNum w:abstractNumId="31" w15:restartNumberingAfterBreak="0">
+    <w:nsid w:val="5B116F0F"/>
+    <w:multiLevelType w:val="multilevel"/>
+    <w:tmpl w:val="ACD4D840"/>
+    <w:lvl w:ilvl="0">
+      <w:start w:val="1"/>
+      <w:numFmt w:val="decimal"/>
+      <w:lvlText w:val="%1"/>
+      <w:lvlJc w:val="left"/>
+      <w:pPr>
+        <w:ind w:left="384" w:hanging="384"/>
+      </w:pPr>
+      <w:rPr>
+        <w:rFonts w:hint="default"/>
+      </w:rPr>
+    </w:lvl>
+    <w:lvl w:ilvl="1">
+      <w:start w:val="1"/>
+      <w:numFmt w:val="decimal"/>
+      <w:lvlText w:val="%1.%2"/>
+      <w:lvlJc w:val="left"/>
+      <w:pPr>
+        <w:ind w:left="384" w:hanging="384"/>
+      </w:pPr>
+      <w:rPr>
+        <w:rFonts w:hint="default"/>
+      </w:rPr>
+    </w:lvl>
+    <w:lvl w:ilvl="2">
+      <w:start w:val="1"/>
+      <w:numFmt w:val="decimal"/>
+      <w:lvlText w:val="%1.%2.%3"/>
+      <w:lvlJc w:val="left"/>
+      <w:pPr>
+        <w:ind w:left="720" w:hanging="720"/>
+      </w:pPr>
+      <w:rPr>
+        <w:rFonts w:hint="default"/>
+      </w:rPr>
+    </w:lvl>
+    <w:lvl w:ilvl="3">
+      <w:start w:val="1"/>
+      <w:numFmt w:val="decimal"/>
+      <w:lvlText w:val="%1.%2.%3.%4"/>
+      <w:lvlJc w:val="left"/>
+      <w:pPr>
+        <w:ind w:left="720" w:hanging="720"/>
+      </w:pPr>
+      <w:rPr>
+        <w:rFonts w:hint="default"/>
+      </w:rPr>
+    </w:lvl>
+    <w:lvl w:ilvl="4">
+      <w:start w:val="1"/>
+      <w:numFmt w:val="decimal"/>
+      <w:lvlText w:val="%1.%2.%3.%4.%5"/>
+      <w:lvlJc w:val="left"/>
+      <w:pPr>
+        <w:ind w:left="1080" w:hanging="1080"/>
+      </w:pPr>
+      <w:rPr>
+        <w:rFonts w:hint="default"/>
+      </w:rPr>
+    </w:lvl>
+    <w:lvl w:ilvl="5">
+      <w:start w:val="1"/>
+      <w:numFmt w:val="decimal"/>
+      <w:lvlText w:val="%1.%2.%3.%4.%5.%6"/>
+      <w:lvlJc w:val="left"/>
+      <w:pPr>
+        <w:ind w:left="1440" w:hanging="1440"/>
+      </w:pPr>
+      <w:rPr>
+        <w:rFonts w:hint="default"/>
+      </w:rPr>
+    </w:lvl>
+    <w:lvl w:ilvl="6">
+      <w:start w:val="1"/>
+      <w:numFmt w:val="decimal"/>
+      <w:lvlText w:val="%1.%2.%3.%4.%5.%6.%7"/>
+      <w:lvlJc w:val="left"/>
+      <w:pPr>
+        <w:ind w:left="1440" w:hanging="1440"/>
+      </w:pPr>
+      <w:rPr>
+        <w:rFonts w:hint="default"/>
+      </w:rPr>
+    </w:lvl>
+    <w:lvl w:ilvl="7">
+      <w:start w:val="1"/>
+      <w:numFmt w:val="decimal"/>
+      <w:lvlText w:val="%1.%2.%3.%4.%5.%6.%7.%8"/>
+      <w:lvlJc w:val="left"/>
+      <w:pPr>
+        <w:ind w:left="1800" w:hanging="1800"/>
+      </w:pPr>
+      <w:rPr>
+        <w:rFonts w:hint="default"/>
+      </w:rPr>
+    </w:lvl>
+    <w:lvl w:ilvl="8">
+      <w:start w:val="1"/>
+      <w:numFmt w:val="decimal"/>
+      <w:lvlText w:val="%1.%2.%3.%4.%5.%6.%7.%8.%9"/>
+      <w:lvlJc w:val="left"/>
+      <w:pPr>
+        <w:ind w:left="1800" w:hanging="1800"/>
+      </w:pPr>
+      <w:rPr>
+        <w:rFonts w:hint="default"/>
+      </w:rPr>
+    </w:lvl>
+  </w:abstractNum>
+  <w:abstractNum w:abstractNumId="32" w15:restartNumberingAfterBreak="0">
+    <w:nsid w:val="5B8F46C9"/>
+    <w:multiLevelType w:val="multilevel"/>
+    <w:tmpl w:val="A1E2E010"/>
+    <w:lvl w:ilvl="0">
+      <w:start w:val="1"/>
+      <w:numFmt w:val="decimal"/>
+      <w:lvlText w:val="%1"/>
+      <w:lvlJc w:val="left"/>
+      <w:pPr>
+        <w:ind w:left="384" w:hanging="384"/>
+      </w:pPr>
+      <w:rPr>
+        <w:rFonts w:hint="default"/>
+      </w:rPr>
+    </w:lvl>
+    <w:lvl w:ilvl="1">
+      <w:start w:val="1"/>
+      <w:numFmt w:val="decimal"/>
+      <w:lvlText w:val="%1.%2"/>
+      <w:lvlJc w:val="left"/>
+      <w:pPr>
+        <w:ind w:left="384" w:hanging="384"/>
+      </w:pPr>
+      <w:rPr>
+        <w:rFonts w:hint="default"/>
+      </w:rPr>
+    </w:lvl>
+    <w:lvl w:ilvl="2">
+      <w:start w:val="1"/>
+      <w:numFmt w:val="decimal"/>
+      <w:lvlText w:val="%1.%2.%3"/>
+      <w:lvlJc w:val="left"/>
+      <w:pPr>
+        <w:ind w:left="720" w:hanging="720"/>
+      </w:pPr>
+      <w:rPr>
+        <w:rFonts w:hint="default"/>
+      </w:rPr>
+    </w:lvl>
+    <w:lvl w:ilvl="3">
+      <w:start w:val="1"/>
+      <w:numFmt w:val="decimal"/>
+      <w:lvlText w:val="%1.%2.%3.%4"/>
+      <w:lvlJc w:val="left"/>
+      <w:pPr>
+        <w:ind w:left="720" w:hanging="720"/>
+      </w:pPr>
+      <w:rPr>
+        <w:rFonts w:hint="default"/>
+      </w:rPr>
+    </w:lvl>
+    <w:lvl w:ilvl="4">
+      <w:start w:val="1"/>
+      <w:numFmt w:val="decimal"/>
+      <w:lvlText w:val="%1.%2.%3.%4.%5"/>
+      <w:lvlJc w:val="left"/>
+      <w:pPr>
+        <w:ind w:left="1080" w:hanging="1080"/>
+      </w:pPr>
+      <w:rPr>
+        <w:rFonts w:hint="default"/>
+      </w:rPr>
+    </w:lvl>
+    <w:lvl w:ilvl="5">
+      <w:start w:val="1"/>
+      <w:numFmt w:val="decimal"/>
+      <w:lvlText w:val="%1.%2.%3.%4.%5.%6"/>
+      <w:lvlJc w:val="left"/>
+      <w:pPr>
+        <w:ind w:left="1440" w:hanging="1440"/>
+      </w:pPr>
+      <w:rPr>
+        <w:rFonts w:hint="default"/>
+      </w:rPr>
+    </w:lvl>
+    <w:lvl w:ilvl="6">
+      <w:start w:val="1"/>
+      <w:numFmt w:val="decimal"/>
+      <w:lvlText w:val="%1.%2.%3.%4.%5.%6.%7"/>
+      <w:lvlJc w:val="left"/>
+      <w:pPr>
+        <w:ind w:left="1440" w:hanging="1440"/>
+      </w:pPr>
+      <w:rPr>
+        <w:rFonts w:hint="default"/>
+      </w:rPr>
+    </w:lvl>
+    <w:lvl w:ilvl="7">
+      <w:start w:val="1"/>
+      <w:numFmt w:val="decimal"/>
+      <w:lvlText w:val="%1.%2.%3.%4.%5.%6.%7.%8"/>
+      <w:lvlJc w:val="left"/>
+      <w:pPr>
+        <w:ind w:left="1800" w:hanging="1800"/>
+      </w:pPr>
+      <w:rPr>
+        <w:rFonts w:hint="default"/>
+      </w:rPr>
+    </w:lvl>
+    <w:lvl w:ilvl="8">
+      <w:start w:val="1"/>
+      <w:numFmt w:val="decimal"/>
+      <w:lvlText w:val="%1.%2.%3.%4.%5.%6.%7.%8.%9"/>
+      <w:lvlJc w:val="left"/>
+      <w:pPr>
+        <w:ind w:left="1800" w:hanging="1800"/>
+      </w:pPr>
+      <w:rPr>
+        <w:rFonts w:hint="default"/>
+      </w:rPr>
+    </w:lvl>
+  </w:abstractNum>
+  <w:abstractNum w:abstractNumId="33" w15:restartNumberingAfterBreak="0">
     <w:nsid w:val="60C199D7"/>
     <w:multiLevelType w:val="multilevel"/>
     <w:tmpl w:val="60C199D7"/>
@@ -27729,7 +28693,7 @@
       </w:rPr>
     </w:lvl>
   </w:abstractNum>
-  <w:abstractNum w:abstractNumId="30" w15:restartNumberingAfterBreak="0">
+  <w:abstractNum w:abstractNumId="34" w15:restartNumberingAfterBreak="0">
     <w:nsid w:val="60C19A2E"/>
     <w:multiLevelType w:val="multilevel"/>
     <w:tmpl w:val="60C19A2E"/>
@@ -27878,7 +28842,7 @@
       </w:rPr>
     </w:lvl>
   </w:abstractNum>
-  <w:abstractNum w:abstractNumId="31" w15:restartNumberingAfterBreak="0">
+  <w:abstractNum w:abstractNumId="35" w15:restartNumberingAfterBreak="0">
     <w:nsid w:val="60C1BD0F"/>
     <w:multiLevelType w:val="singleLevel"/>
     <w:tmpl w:val="60C1BD0F"/>
@@ -27896,7 +28860,120 @@
       </w:rPr>
     </w:lvl>
   </w:abstractNum>
-  <w:abstractNum w:abstractNumId="32" w15:restartNumberingAfterBreak="0">
+  <w:abstractNum w:abstractNumId="36" w15:restartNumberingAfterBreak="0">
+    <w:nsid w:val="650D6E1D"/>
+    <w:multiLevelType w:val="hybridMultilevel"/>
+    <w:tmpl w:val="99389112"/>
+    <w:lvl w:ilvl="0" w:tplc="04090001">
+      <w:start w:val="1"/>
+      <w:numFmt w:val="bullet"/>
+      <w:lvlText w:val=""/>
+      <w:lvlJc w:val="left"/>
+      <w:pPr>
+        <w:ind w:left="720" w:hanging="360"/>
+      </w:pPr>
+      <w:rPr>
+        <w:rFonts w:ascii="Symbol" w:hAnsi="Symbol" w:hint="default"/>
+      </w:rPr>
+    </w:lvl>
+    <w:lvl w:ilvl="1" w:tplc="04090003" w:tentative="1">
+      <w:start w:val="1"/>
+      <w:numFmt w:val="bullet"/>
+      <w:lvlText w:val="o"/>
+      <w:lvlJc w:val="left"/>
+      <w:pPr>
+        <w:ind w:left="1440" w:hanging="360"/>
+      </w:pPr>
+      <w:rPr>
+        <w:rFonts w:ascii="Courier New" w:hAnsi="Courier New" w:cs="Courier New" w:hint="default"/>
+      </w:rPr>
+    </w:lvl>
+    <w:lvl w:ilvl="2" w:tplc="04090005" w:tentative="1">
+      <w:start w:val="1"/>
+      <w:numFmt w:val="bullet"/>
+      <w:lvlText w:val=""/>
+      <w:lvlJc w:val="left"/>
+      <w:pPr>
+        <w:ind w:left="2160" w:hanging="360"/>
+      </w:pPr>
+      <w:rPr>
+        <w:rFonts w:ascii="Wingdings" w:hAnsi="Wingdings" w:hint="default"/>
+      </w:rPr>
+    </w:lvl>
+    <w:lvl w:ilvl="3" w:tplc="04090001" w:tentative="1">
+      <w:start w:val="1"/>
+      <w:numFmt w:val="bullet"/>
+      <w:lvlText w:val=""/>
+      <w:lvlJc w:val="left"/>
+      <w:pPr>
+        <w:ind w:left="2880" w:hanging="360"/>
+      </w:pPr>
+      <w:rPr>
+        <w:rFonts w:ascii="Symbol" w:hAnsi="Symbol" w:hint="default"/>
+      </w:rPr>
+    </w:lvl>
+    <w:lvl w:ilvl="4" w:tplc="04090003" w:tentative="1">
+      <w:start w:val="1"/>
+      <w:numFmt w:val="bullet"/>
+      <w:lvlText w:val="o"/>
+      <w:lvlJc w:val="left"/>
+      <w:pPr>
+        <w:ind w:left="3600" w:hanging="360"/>
+      </w:pPr>
+      <w:rPr>
+        <w:rFonts w:ascii="Courier New" w:hAnsi="Courier New" w:cs="Courier New" w:hint="default"/>
+      </w:rPr>
+    </w:lvl>
+    <w:lvl w:ilvl="5" w:tplc="04090005" w:tentative="1">
+      <w:start w:val="1"/>
+      <w:numFmt w:val="bullet"/>
+      <w:lvlText w:val=""/>
+      <w:lvlJc w:val="left"/>
+      <w:pPr>
+        <w:ind w:left="4320" w:hanging="360"/>
+      </w:pPr>
+      <w:rPr>
+        <w:rFonts w:ascii="Wingdings" w:hAnsi="Wingdings" w:hint="default"/>
+      </w:rPr>
+    </w:lvl>
+    <w:lvl w:ilvl="6" w:tplc="04090001" w:tentative="1">
+      <w:start w:val="1"/>
+      <w:numFmt w:val="bullet"/>
+      <w:lvlText w:val=""/>
+      <w:lvlJc w:val="left"/>
+      <w:pPr>
+        <w:ind w:left="5040" w:hanging="360"/>
+      </w:pPr>
+      <w:rPr>
+        <w:rFonts w:ascii="Symbol" w:hAnsi="Symbol" w:hint="default"/>
+      </w:rPr>
+    </w:lvl>
+    <w:lvl w:ilvl="7" w:tplc="04090003" w:tentative="1">
+      <w:start w:val="1"/>
+      <w:numFmt w:val="bullet"/>
+      <w:lvlText w:val="o"/>
+      <w:lvlJc w:val="left"/>
+      <w:pPr>
+        <w:ind w:left="5760" w:hanging="360"/>
+      </w:pPr>
+      <w:rPr>
+        <w:rFonts w:ascii="Courier New" w:hAnsi="Courier New" w:cs="Courier New" w:hint="default"/>
+      </w:rPr>
+    </w:lvl>
+    <w:lvl w:ilvl="8" w:tplc="04090005" w:tentative="1">
+      <w:start w:val="1"/>
+      <w:numFmt w:val="bullet"/>
+      <w:lvlText w:val=""/>
+      <w:lvlJc w:val="left"/>
+      <w:pPr>
+        <w:ind w:left="6480" w:hanging="360"/>
+      </w:pPr>
+      <w:rPr>
+        <w:rFonts w:ascii="Wingdings" w:hAnsi="Wingdings" w:hint="default"/>
+      </w:rPr>
+    </w:lvl>
+  </w:abstractNum>
+  <w:abstractNum w:abstractNumId="37" w15:restartNumberingAfterBreak="0">
     <w:nsid w:val="66410996"/>
     <w:multiLevelType w:val="multilevel"/>
     <w:tmpl w:val="66410996"/>
@@ -28045,7 +29122,7 @@
       </w:rPr>
     </w:lvl>
   </w:abstractNum>
-  <w:abstractNum w:abstractNumId="33" w15:restartNumberingAfterBreak="0">
+  <w:abstractNum w:abstractNumId="38" w15:restartNumberingAfterBreak="0">
     <w:nsid w:val="674B780C"/>
     <w:multiLevelType w:val="multilevel"/>
     <w:tmpl w:val="674B780C"/>
@@ -28194,7 +29271,7 @@
       </w:rPr>
     </w:lvl>
   </w:abstractNum>
-  <w:abstractNum w:abstractNumId="34" w15:restartNumberingAfterBreak="0">
+  <w:abstractNum w:abstractNumId="39" w15:restartNumberingAfterBreak="0">
     <w:nsid w:val="68030F41"/>
     <w:multiLevelType w:val="multilevel"/>
     <w:tmpl w:val="68030F41"/>
@@ -28307,7 +29384,7 @@
       </w:rPr>
     </w:lvl>
   </w:abstractNum>
-  <w:abstractNum w:abstractNumId="35" w15:restartNumberingAfterBreak="0">
+  <w:abstractNum w:abstractNumId="40" w15:restartNumberingAfterBreak="0">
     <w:nsid w:val="6896122E"/>
     <w:multiLevelType w:val="hybridMultilevel"/>
     <w:tmpl w:val="301AAEBC"/>
@@ -28420,7 +29497,7 @@
       </w:rPr>
     </w:lvl>
   </w:abstractNum>
-  <w:abstractNum w:abstractNumId="36" w15:restartNumberingAfterBreak="0">
+  <w:abstractNum w:abstractNumId="41" w15:restartNumberingAfterBreak="0">
     <w:nsid w:val="693430D7"/>
     <w:multiLevelType w:val="multilevel"/>
     <w:tmpl w:val="CD6C6702"/>
@@ -28569,7 +29646,7 @@
       </w:rPr>
     </w:lvl>
   </w:abstractNum>
-  <w:abstractNum w:abstractNumId="37" w15:restartNumberingAfterBreak="0">
+  <w:abstractNum w:abstractNumId="42" w15:restartNumberingAfterBreak="0">
     <w:nsid w:val="6D4C5A50"/>
     <w:multiLevelType w:val="multilevel"/>
     <w:tmpl w:val="6D4C5A50"/>
@@ -28682,7 +29759,7 @@
       </w:rPr>
     </w:lvl>
   </w:abstractNum>
-  <w:abstractNum w:abstractNumId="38" w15:restartNumberingAfterBreak="0">
+  <w:abstractNum w:abstractNumId="43" w15:restartNumberingAfterBreak="0">
     <w:nsid w:val="75DC3DEC"/>
     <w:multiLevelType w:val="multilevel"/>
     <w:tmpl w:val="75DC3DEC"/>
@@ -28831,7 +29908,7 @@
       </w:rPr>
     </w:lvl>
   </w:abstractNum>
-  <w:abstractNum w:abstractNumId="39" w15:restartNumberingAfterBreak="0">
+  <w:abstractNum w:abstractNumId="44" w15:restartNumberingAfterBreak="0">
     <w:nsid w:val="77B83252"/>
     <w:multiLevelType w:val="multilevel"/>
     <w:tmpl w:val="77B83252"/>
@@ -28980,7 +30057,120 @@
       </w:rPr>
     </w:lvl>
   </w:abstractNum>
-  <w:abstractNum w:abstractNumId="40" w15:restartNumberingAfterBreak="0">
+  <w:abstractNum w:abstractNumId="45" w15:restartNumberingAfterBreak="0">
+    <w:nsid w:val="797A07AA"/>
+    <w:multiLevelType w:val="multilevel"/>
+    <w:tmpl w:val="07D265F0"/>
+    <w:lvl w:ilvl="0">
+      <w:start w:val="1"/>
+      <w:numFmt w:val="decimal"/>
+      <w:lvlText w:val="%1."/>
+      <w:lvlJc w:val="left"/>
+      <w:pPr>
+        <w:ind w:left="456" w:hanging="456"/>
+      </w:pPr>
+      <w:rPr>
+        <w:rFonts w:hint="default"/>
+      </w:rPr>
+    </w:lvl>
+    <w:lvl w:ilvl="1">
+      <w:start w:val="1"/>
+      <w:numFmt w:val="decimal"/>
+      <w:lvlText w:val="%1.%2."/>
+      <w:lvlJc w:val="left"/>
+      <w:pPr>
+        <w:ind w:left="720" w:hanging="720"/>
+      </w:pPr>
+      <w:rPr>
+        <w:rFonts w:hint="default"/>
+      </w:rPr>
+    </w:lvl>
+    <w:lvl w:ilvl="2">
+      <w:start w:val="1"/>
+      <w:numFmt w:val="decimal"/>
+      <w:lvlText w:val="%1.%2.%3."/>
+      <w:lvlJc w:val="left"/>
+      <w:pPr>
+        <w:ind w:left="720" w:hanging="720"/>
+      </w:pPr>
+      <w:rPr>
+        <w:rFonts w:hint="default"/>
+      </w:rPr>
+    </w:lvl>
+    <w:lvl w:ilvl="3">
+      <w:start w:val="1"/>
+      <w:numFmt w:val="decimal"/>
+      <w:lvlText w:val="%1.%2.%3.%4."/>
+      <w:lvlJc w:val="left"/>
+      <w:pPr>
+        <w:ind w:left="1080" w:hanging="1080"/>
+      </w:pPr>
+      <w:rPr>
+        <w:rFonts w:hint="default"/>
+      </w:rPr>
+    </w:lvl>
+    <w:lvl w:ilvl="4">
+      <w:start w:val="1"/>
+      <w:numFmt w:val="decimal"/>
+      <w:lvlText w:val="%1.%2.%3.%4.%5."/>
+      <w:lvlJc w:val="left"/>
+      <w:pPr>
+        <w:ind w:left="1080" w:hanging="1080"/>
+      </w:pPr>
+      <w:rPr>
+        <w:rFonts w:hint="default"/>
+      </w:rPr>
+    </w:lvl>
+    <w:lvl w:ilvl="5">
+      <w:start w:val="1"/>
+      <w:numFmt w:val="decimal"/>
+      <w:lvlText w:val="%1.%2.%3.%4.%5.%6."/>
+      <w:lvlJc w:val="left"/>
+      <w:pPr>
+        <w:ind w:left="1440" w:hanging="1440"/>
+      </w:pPr>
+      <w:rPr>
+        <w:rFonts w:hint="default"/>
+      </w:rPr>
+    </w:lvl>
+    <w:lvl w:ilvl="6">
+      <w:start w:val="1"/>
+      <w:numFmt w:val="decimal"/>
+      <w:lvlText w:val="%1.%2.%3.%4.%5.%6.%7."/>
+      <w:lvlJc w:val="left"/>
+      <w:pPr>
+        <w:ind w:left="1440" w:hanging="1440"/>
+      </w:pPr>
+      <w:rPr>
+        <w:rFonts w:hint="default"/>
+      </w:rPr>
+    </w:lvl>
+    <w:lvl w:ilvl="7">
+      <w:start w:val="1"/>
+      <w:numFmt w:val="decimal"/>
+      <w:lvlText w:val="%1.%2.%3.%4.%5.%6.%7.%8."/>
+      <w:lvlJc w:val="left"/>
+      <w:pPr>
+        <w:ind w:left="1800" w:hanging="1800"/>
+      </w:pPr>
+      <w:rPr>
+        <w:rFonts w:hint="default"/>
+      </w:rPr>
+    </w:lvl>
+    <w:lvl w:ilvl="8">
+      <w:start w:val="1"/>
+      <w:numFmt w:val="decimal"/>
+      <w:lvlText w:val="%1.%2.%3.%4.%5.%6.%7.%8.%9."/>
+      <w:lvlJc w:val="left"/>
+      <w:pPr>
+        <w:ind w:left="1800" w:hanging="1800"/>
+      </w:pPr>
+      <w:rPr>
+        <w:rFonts w:hint="default"/>
+      </w:rPr>
+    </w:lvl>
+  </w:abstractNum>
+  <w:abstractNum w:abstractNumId="46" w15:restartNumberingAfterBreak="0">
     <w:nsid w:val="7C552859"/>
     <w:multiLevelType w:val="hybridMultilevel"/>
     <w:tmpl w:val="16A89958"/>
@@ -29093,7 +30283,7 @@
       </w:rPr>
     </w:lvl>
   </w:abstractNum>
-  <w:abstractNum w:abstractNumId="41" w15:restartNumberingAfterBreak="0">
+  <w:abstractNum w:abstractNumId="47" w15:restartNumberingAfterBreak="0">
     <w:nsid w:val="7FFA7997"/>
     <w:multiLevelType w:val="multilevel"/>
     <w:tmpl w:val="7FFA7997"/>
@@ -29206,28 +30396,28 @@
     </w:lvl>
   </w:abstractNum>
   <w:num w:numId="1">
-    <w:abstractNumId w:val="25"/>
+    <w:abstractNumId w:val="26"/>
   </w:num>
   <w:num w:numId="2">
-    <w:abstractNumId w:val="21"/>
+    <w:abstractNumId w:val="22"/>
   </w:num>
   <w:num w:numId="3">
-    <w:abstractNumId w:val="41"/>
+    <w:abstractNumId w:val="47"/>
   </w:num>
   <w:num w:numId="4">
-    <w:abstractNumId w:val="14"/>
+    <w:abstractNumId w:val="15"/>
   </w:num>
   <w:num w:numId="5">
-    <w:abstractNumId w:val="29"/>
+    <w:abstractNumId w:val="33"/>
   </w:num>
   <w:num w:numId="6">
-    <w:abstractNumId w:val="30"/>
+    <w:abstractNumId w:val="34"/>
   </w:num>
   <w:num w:numId="7">
-    <w:abstractNumId w:val="31"/>
+    <w:abstractNumId w:val="35"/>
   </w:num>
   <w:num w:numId="8">
-    <w:abstractNumId w:val="39"/>
+    <w:abstractNumId w:val="44"/>
   </w:num>
   <w:num w:numId="9">
     <w:abstractNumId w:val="5"/>
@@ -29236,25 +30426,25 @@
     <w:abstractNumId w:val="9"/>
   </w:num>
   <w:num w:numId="11">
+    <w:abstractNumId w:val="42"/>
+  </w:num>
+  <w:num w:numId="12">
+    <w:abstractNumId w:val="20"/>
+  </w:num>
+  <w:num w:numId="13">
+    <w:abstractNumId w:val="27"/>
+  </w:num>
+  <w:num w:numId="14">
     <w:abstractNumId w:val="37"/>
   </w:num>
-  <w:num w:numId="12">
+  <w:num w:numId="15">
     <w:abstractNumId w:val="19"/>
   </w:num>
-  <w:num w:numId="13">
-    <w:abstractNumId w:val="26"/>
-  </w:num>
-  <w:num w:numId="14">
-    <w:abstractNumId w:val="32"/>
-  </w:num>
-  <w:num w:numId="15">
-    <w:abstractNumId w:val="18"/>
-  </w:num>
   <w:num w:numId="16">
-    <w:abstractNumId w:val="15"/>
+    <w:abstractNumId w:val="16"/>
   </w:num>
   <w:num w:numId="17">
-    <w:abstractNumId w:val="33"/>
+    <w:abstractNumId w:val="38"/>
   </w:num>
   <w:num w:numId="18">
     <w:abstractNumId w:val="13"/>
@@ -29263,13 +30453,13 @@
     <w:abstractNumId w:val="7"/>
   </w:num>
   <w:num w:numId="20">
-    <w:abstractNumId w:val="38"/>
+    <w:abstractNumId w:val="43"/>
   </w:num>
   <w:num w:numId="21">
     <w:abstractNumId w:val="12"/>
   </w:num>
   <w:num w:numId="22">
-    <w:abstractNumId w:val="20"/>
+    <w:abstractNumId w:val="21"/>
   </w:num>
   <w:num w:numId="23">
     <w:abstractNumId w:val="10"/>
@@ -29281,28 +30471,28 @@
     <w:abstractNumId w:val="1"/>
   </w:num>
   <w:num w:numId="26">
-    <w:abstractNumId w:val="22"/>
+    <w:abstractNumId w:val="23"/>
   </w:num>
   <w:num w:numId="27">
-    <w:abstractNumId w:val="24"/>
+    <w:abstractNumId w:val="25"/>
   </w:num>
   <w:num w:numId="28">
-    <w:abstractNumId w:val="28"/>
+    <w:abstractNumId w:val="30"/>
   </w:num>
   <w:num w:numId="29">
-    <w:abstractNumId w:val="34"/>
+    <w:abstractNumId w:val="39"/>
   </w:num>
   <w:num w:numId="30">
-    <w:abstractNumId w:val="27"/>
+    <w:abstractNumId w:val="28"/>
   </w:num>
   <w:num w:numId="31">
     <w:abstractNumId w:val="4"/>
   </w:num>
   <w:num w:numId="32">
-    <w:abstractNumId w:val="35"/>
+    <w:abstractNumId w:val="40"/>
   </w:num>
   <w:num w:numId="33">
-    <w:abstractNumId w:val="40"/>
+    <w:abstractNumId w:val="46"/>
   </w:num>
   <w:num w:numId="34">
     <w:abstractNumId w:val="0"/>
@@ -29317,19 +30507,37 @@
     <w:abstractNumId w:val="2"/>
   </w:num>
   <w:num w:numId="38">
-    <w:abstractNumId w:val="17"/>
+    <w:abstractNumId w:val="18"/>
   </w:num>
   <w:num w:numId="39">
-    <w:abstractNumId w:val="36"/>
+    <w:abstractNumId w:val="41"/>
   </w:num>
   <w:num w:numId="40">
     <w:abstractNumId w:val="8"/>
   </w:num>
   <w:num w:numId="41">
-    <w:abstractNumId w:val="16"/>
+    <w:abstractNumId w:val="17"/>
   </w:num>
   <w:num w:numId="42">
-    <w:abstractNumId w:val="23"/>
+    <w:abstractNumId w:val="24"/>
+  </w:num>
+  <w:num w:numId="43">
+    <w:abstractNumId w:val="29"/>
+  </w:num>
+  <w:num w:numId="44">
+    <w:abstractNumId w:val="36"/>
+  </w:num>
+  <w:num w:numId="45">
+    <w:abstractNumId w:val="14"/>
+  </w:num>
+  <w:num w:numId="46">
+    <w:abstractNumId w:val="45"/>
+  </w:num>
+  <w:num w:numId="47">
+    <w:abstractNumId w:val="31"/>
+  </w:num>
+  <w:num w:numId="48">
+    <w:abstractNumId w:val="32"/>
   </w:num>
 </w:numbering>
 </file>
@@ -29708,6 +30916,7 @@
   <w:style w:type="character" w:default="1" w:styleId="DefaultParagraphFont">
     <w:name w:val="Default Paragraph Font"/>
     <w:uiPriority w:val="1"/>
+    <w:semiHidden/>
     <w:unhideWhenUsed/>
   </w:style>
   <w:style w:type="table" w:default="1" w:styleId="TableNormal">

</xml_diff>